<commit_message>
Updated meeting minutes 2
</commit_message>
<xml_diff>
--- a/CSSE375 Documents/Team Meeting 2.docx
+++ b/CSSE375 Documents/Team Meeting 2.docx
@@ -37,8 +37,6 @@
         </w:rPr>
         <w:t>3/16/2016</w:t>
       </w:r>
-      <w:bookmarkStart w:id="0" w:name="_GoBack"/>
-      <w:bookmarkEnd w:id="0"/>
     </w:p>
     <w:p>
       <w:pPr>
@@ -158,6 +156,16 @@
         </w:rPr>
         <w:t>Make a list of features</w:t>
       </w:r>
+      <w:r>
+        <w:rPr>
+          <w:rFonts w:ascii="Times New Roman" w:hAnsi="Times New Roman" w:cs="Times New Roman"/>
+          <w:sz w:val="24"/>
+          <w:szCs w:val="24"/>
+        </w:rPr>
+        <w:t xml:space="preserve"> (do documentation)</w:t>
+      </w:r>
+      <w:bookmarkStart w:id="0" w:name="_GoBack"/>
+      <w:bookmarkEnd w:id="0"/>
     </w:p>
     <w:p>
       <w:pPr>

</xml_diff>